<commit_message>
Transactions C and D
Table Filled
</commit_message>
<xml_diff>
--- a/docs/Analisis de transacciones.docx
+++ b/docs/Analisis de transacciones.docx
@@ -1274,7 +1274,11 @@
             <w:cnfStyle w:val="000010000000" w:firstRow="0" w:lastRow="0" w:firstColumn="0" w:lastColumn="0" w:oddVBand="1" w:evenVBand="0" w:oddHBand="0" w:evenHBand="0" w:firstRowFirstColumn="0" w:firstRowLastColumn="0" w:lastRowFirstColumn="0" w:lastRowLastColumn="0"/>
             <w:tcW w:w="373" w:type="dxa"/>
           </w:tcPr>
-          <w:p/>
+          <w:p>
+            <w:r>
+              <w:t>X</w:t>
+            </w:r>
+          </w:p>
         </w:tc>
         <w:tc>
           <w:tcPr>
@@ -1501,7 +1505,11 @@
             <w:cnfStyle w:val="000010000000" w:firstRow="0" w:lastRow="0" w:firstColumn="0" w:lastColumn="0" w:oddVBand="1" w:evenVBand="0" w:oddHBand="0" w:evenHBand="0" w:firstRowFirstColumn="0" w:firstRowLastColumn="0" w:lastRowFirstColumn="0" w:lastRowLastColumn="0"/>
             <w:tcW w:w="373" w:type="dxa"/>
           </w:tcPr>
-          <w:p/>
+          <w:p>
+            <w:r>
+              <w:t>X</w:t>
+            </w:r>
+          </w:p>
         </w:tc>
         <w:tc>
           <w:tcPr>
@@ -3300,7 +3308,11 @@
             <w:cnfStyle w:val="000010000000" w:firstRow="0" w:lastRow="0" w:firstColumn="0" w:lastColumn="0" w:oddVBand="1" w:evenVBand="0" w:oddHBand="0" w:evenHBand="0" w:firstRowFirstColumn="0" w:firstRowLastColumn="0" w:lastRowFirstColumn="0" w:lastRowLastColumn="0"/>
             <w:tcW w:w="373" w:type="dxa"/>
           </w:tcPr>
-          <w:p/>
+          <w:p>
+            <w:r>
+              <w:t>X</w:t>
+            </w:r>
+          </w:p>
         </w:tc>
         <w:tc>
           <w:tcPr>
@@ -3974,7 +3986,11 @@
             <w:cnfStyle w:val="000010000000" w:firstRow="0" w:lastRow="0" w:firstColumn="0" w:lastColumn="0" w:oddVBand="1" w:evenVBand="0" w:oddHBand="0" w:evenHBand="0" w:firstRowFirstColumn="0" w:firstRowLastColumn="0" w:lastRowFirstColumn="0" w:lastRowLastColumn="0"/>
             <w:tcW w:w="373" w:type="dxa"/>
           </w:tcPr>
-          <w:p/>
+          <w:p>
+            <w:r>
+              <w:t>X</w:t>
+            </w:r>
+          </w:p>
         </w:tc>
         <w:tc>
           <w:tcPr>
@@ -4698,7 +4714,13 @@
             <w:cnfStyle w:val="000010000000" w:firstRow="0" w:lastRow="0" w:firstColumn="0" w:lastColumn="0" w:oddVBand="1" w:evenVBand="0" w:oddHBand="0" w:evenHBand="0" w:firstRowFirstColumn="0" w:firstRowLastColumn="0" w:lastRowFirstColumn="0" w:lastRowLastColumn="0"/>
             <w:tcW w:w="373" w:type="dxa"/>
           </w:tcPr>
-          <w:p/>
+          <w:p>
+            <w:r>
+              <w:t>X</w:t>
+            </w:r>
+            <w:bookmarkStart w:id="0" w:name="_GoBack"/>
+            <w:bookmarkEnd w:id="0"/>
+          </w:p>
         </w:tc>
         <w:tc>
           <w:tcPr>
@@ -6497,7 +6519,11 @@
             <w:cnfStyle w:val="000010000000" w:firstRow="0" w:lastRow="0" w:firstColumn="0" w:lastColumn="0" w:oddVBand="1" w:evenVBand="0" w:oddHBand="0" w:evenHBand="0" w:firstRowFirstColumn="0" w:firstRowLastColumn="0" w:lastRowFirstColumn="0" w:lastRowLastColumn="0"/>
             <w:tcW w:w="373" w:type="dxa"/>
           </w:tcPr>
-          <w:p/>
+          <w:p>
+            <w:r>
+              <w:t>X</w:t>
+            </w:r>
+          </w:p>
         </w:tc>
         <w:tc>
           <w:tcPr>
@@ -8828,10 +8854,7 @@
         </w:tc>
       </w:tr>
     </w:tbl>
-    <w:p>
-      <w:bookmarkStart w:id="0" w:name="_GoBack"/>
-      <w:bookmarkEnd w:id="0"/>
-    </w:p>
+    <w:p/>
     <w:p/>
     <w:tbl>
       <w:tblPr>

</xml_diff>